<commit_message>
file input functionality working
</commit_message>
<xml_diff>
--- a/API/Contract.docx
+++ b/API/Contract.docx
@@ -29,7 +29,7 @@
                     </pic:cNvPicPr>
                   </pic:nvPicPr>
                   <pic:blipFill>
-                    <a:blip r:embed="section1_rId4" cstate="print">
+                    <a:blip r:embed="Header_rId4" cstate="print">
                       <a:extLst>
                         <a:ext uri="{28A0092B-C50C-407E-A947-70E740481C1C}">
                           <a14:useLocalDpi xmlns:a14="http://schemas.microsoft.com/office/drawing/2010/main" val="0"/>
@@ -762,819 +762,6 @@
             <w:noProof/>
           </w:rPr>
         </w:pPr>
-      </w:p>
-      <w:sectPr>
-        <w:pgSz w:w="12240" w:h="15840"/>
-        <w:pgMar w:top="1440" w:right="1440" w:bottom="1440" w:left="1440" w:header="720" w:footer="720" w:gutter="0"/>
-        <w:cols w:space="720"/>
-        <w:docGrid w:linePitch="360"/>
-      </w:sectPr>
-    </w:body>
-    <w:body>
-      <w:p>
-        <w:pPr>
-          <w:pStyle w:val="Heading1"/>
-        </w:pPr>
-        <w:r>
-          <w:t>Section 1.3</w:t>
-        </w:r>
-      </w:p>
-      <w:p>
-        <w:r>
-          <w:t xml:space="preserve">This is another section. </w:t>
-        </w:r>
-        <w:r>
-          <w:t>In this section we talk about our qualifications and why we think we’re right for the job.</w:t>
-        </w:r>
-      </w:p>
-      <w:p>
-        <w:r>
-          <w:t xml:space="preserve">Donec </w:t>
-        </w:r>
-        <w:proofErr w:type="spellStart"/>
-        <w:r>
-          <w:t>pretium</w:t>
-        </w:r>
-        <w:proofErr w:type="spellEnd"/>
-        <w:r>
-          <w:t xml:space="preserve"> </w:t>
-        </w:r>
-        <w:proofErr w:type="spellStart"/>
-        <w:r>
-          <w:t>vulputate</w:t>
-        </w:r>
-        <w:proofErr w:type="spellEnd"/>
-        <w:r>
-          <w:t xml:space="preserve"> </w:t>
-        </w:r>
-        <w:proofErr w:type="spellStart"/>
-        <w:r>
-          <w:t>sapien</w:t>
-        </w:r>
-        <w:proofErr w:type="spellEnd"/>
-        <w:r>
-          <w:t xml:space="preserve"> </w:t>
-        </w:r>
-        <w:proofErr w:type="spellStart"/>
-        <w:r>
-          <w:t>nec</w:t>
-        </w:r>
-        <w:proofErr w:type="spellEnd"/>
-        <w:r>
-          <w:t xml:space="preserve"> </w:t>
-        </w:r>
-        <w:proofErr w:type="spellStart"/>
-        <w:r>
-          <w:t>sagittis</w:t>
-        </w:r>
-        <w:proofErr w:type="spellEnd"/>
-        <w:r>
-          <w:t xml:space="preserve">. </w:t>
-        </w:r>
-        <w:proofErr w:type="spellStart"/>
-        <w:r>
-          <w:t>Ornare</w:t>
-        </w:r>
-        <w:proofErr w:type="spellEnd"/>
-        <w:r>
-          <w:t xml:space="preserve"> </w:t>
-        </w:r>
-        <w:proofErr w:type="spellStart"/>
-        <w:r>
-          <w:t>massa</w:t>
-        </w:r>
-        <w:proofErr w:type="spellEnd"/>
-        <w:r>
-          <w:t xml:space="preserve"> </w:t>
-        </w:r>
-        <w:proofErr w:type="spellStart"/>
-        <w:r>
-          <w:t>eget</w:t>
-        </w:r>
-        <w:proofErr w:type="spellEnd"/>
-        <w:r>
-          <w:t xml:space="preserve"> </w:t>
-        </w:r>
-        <w:proofErr w:type="spellStart"/>
-        <w:r>
-          <w:t>egestas</w:t>
-        </w:r>
-        <w:proofErr w:type="spellEnd"/>
-        <w:r>
-          <w:t xml:space="preserve"> </w:t>
-        </w:r>
-        <w:proofErr w:type="spellStart"/>
-        <w:r>
-          <w:t>purus</w:t>
-        </w:r>
-        <w:proofErr w:type="spellEnd"/>
-        <w:r>
-          <w:t xml:space="preserve">. Id </w:t>
-        </w:r>
-        <w:proofErr w:type="spellStart"/>
-        <w:r>
-          <w:t>eu</w:t>
-        </w:r>
-        <w:proofErr w:type="spellEnd"/>
-        <w:r>
-          <w:t xml:space="preserve"> </w:t>
-        </w:r>
-        <w:proofErr w:type="spellStart"/>
-        <w:r>
-          <w:t>nisl</w:t>
-        </w:r>
-        <w:proofErr w:type="spellEnd"/>
-        <w:r>
-          <w:t xml:space="preserve"> </w:t>
-        </w:r>
-        <w:proofErr w:type="spellStart"/>
-        <w:r>
-          <w:t>nunc</w:t>
-        </w:r>
-        <w:proofErr w:type="spellEnd"/>
-        <w:r>
-          <w:t xml:space="preserve"> mi. </w:t>
-        </w:r>
-        <w:proofErr w:type="spellStart"/>
-        <w:r>
-          <w:t>Euismod</w:t>
-        </w:r>
-        <w:proofErr w:type="spellEnd"/>
-        <w:r>
-          <w:t xml:space="preserve"> </w:t>
-        </w:r>
-        <w:proofErr w:type="spellStart"/>
-        <w:r>
-          <w:t>elementum</w:t>
-        </w:r>
-        <w:proofErr w:type="spellEnd"/>
-        <w:r>
-          <w:t xml:space="preserve"> nisi </w:t>
-        </w:r>
-        <w:proofErr w:type="spellStart"/>
-        <w:r>
-          <w:t>quis</w:t>
-        </w:r>
-        <w:proofErr w:type="spellEnd"/>
-        <w:r>
-          <w:t xml:space="preserve"> </w:t>
-        </w:r>
-        <w:proofErr w:type="spellStart"/>
-        <w:r>
-          <w:t>eleifend</w:t>
-        </w:r>
-        <w:proofErr w:type="spellEnd"/>
-        <w:r>
-          <w:t xml:space="preserve"> </w:t>
-        </w:r>
-        <w:proofErr w:type="spellStart"/>
-        <w:r>
-          <w:t>quam</w:t>
-        </w:r>
-        <w:proofErr w:type="spellEnd"/>
-        <w:r>
-          <w:t xml:space="preserve"> </w:t>
-        </w:r>
-        <w:proofErr w:type="spellStart"/>
-        <w:r>
-          <w:t>adipiscing</w:t>
-        </w:r>
-        <w:proofErr w:type="spellEnd"/>
-        <w:r>
-          <w:t xml:space="preserve"> vitae. </w:t>
-        </w:r>
-        <w:proofErr w:type="spellStart"/>
-        <w:r>
-          <w:t>Lectus</w:t>
-        </w:r>
-        <w:proofErr w:type="spellEnd"/>
-        <w:r>
-          <w:t xml:space="preserve"> sit </w:t>
-        </w:r>
-        <w:proofErr w:type="spellStart"/>
-        <w:r>
-          <w:t>amet</w:t>
-        </w:r>
-        <w:proofErr w:type="spellEnd"/>
-        <w:r>
-          <w:t xml:space="preserve"> </w:t>
-        </w:r>
-        <w:proofErr w:type="spellStart"/>
-        <w:r>
-          <w:t>est</w:t>
-        </w:r>
-        <w:proofErr w:type="spellEnd"/>
-        <w:r>
-          <w:t xml:space="preserve"> </w:t>
-        </w:r>
-        <w:proofErr w:type="spellStart"/>
-        <w:r>
-          <w:t>placerat</w:t>
-        </w:r>
-        <w:proofErr w:type="spellEnd"/>
-        <w:r>
-          <w:t xml:space="preserve"> in </w:t>
-        </w:r>
-        <w:proofErr w:type="spellStart"/>
-        <w:r>
-          <w:t>egestas</w:t>
-        </w:r>
-        <w:proofErr w:type="spellEnd"/>
-        <w:r>
-          <w:t xml:space="preserve"> </w:t>
-        </w:r>
-        <w:proofErr w:type="spellStart"/>
-        <w:r>
-          <w:t>erat</w:t>
-        </w:r>
-        <w:proofErr w:type="spellEnd"/>
-        <w:r>
-          <w:t xml:space="preserve">. Pulvinar </w:t>
-        </w:r>
-        <w:proofErr w:type="spellStart"/>
-        <w:r>
-          <w:t>mattis</w:t>
-        </w:r>
-        <w:proofErr w:type="spellEnd"/>
-        <w:r>
-          <w:t xml:space="preserve"> </w:t>
-        </w:r>
-        <w:proofErr w:type="spellStart"/>
-        <w:r>
-          <w:t>nunc</w:t>
-        </w:r>
-        <w:proofErr w:type="spellEnd"/>
-        <w:r>
-          <w:t xml:space="preserve"> sed </w:t>
-        </w:r>
-        <w:proofErr w:type="spellStart"/>
-        <w:r>
-          <w:t>blandit</w:t>
-        </w:r>
-        <w:proofErr w:type="spellEnd"/>
-        <w:r>
-          <w:t xml:space="preserve"> libero </w:t>
-        </w:r>
-        <w:proofErr w:type="spellStart"/>
-        <w:r>
-          <w:t>volutpat</w:t>
-        </w:r>
-        <w:proofErr w:type="spellEnd"/>
-        <w:r>
-          <w:t xml:space="preserve">. Diam </w:t>
-        </w:r>
-        <w:proofErr w:type="spellStart"/>
-        <w:r>
-          <w:t>ut</w:t>
-        </w:r>
-        <w:proofErr w:type="spellEnd"/>
-        <w:r>
-          <w:t xml:space="preserve"> </w:t>
-        </w:r>
-        <w:proofErr w:type="spellStart"/>
-        <w:r>
-          <w:t>venenatis</w:t>
-        </w:r>
-        <w:proofErr w:type="spellEnd"/>
-        <w:r>
-          <w:t xml:space="preserve"> </w:t>
-        </w:r>
-        <w:proofErr w:type="spellStart"/>
-        <w:r>
-          <w:t>tellus</w:t>
-        </w:r>
-        <w:proofErr w:type="spellEnd"/>
-        <w:r>
-          <w:t xml:space="preserve"> in. Eros in cursus </w:t>
-        </w:r>
-        <w:proofErr w:type="spellStart"/>
-        <w:r>
-          <w:t>turpis</w:t>
-        </w:r>
-        <w:proofErr w:type="spellEnd"/>
-        <w:r>
-          <w:t xml:space="preserve"> </w:t>
-        </w:r>
-        <w:proofErr w:type="spellStart"/>
-        <w:r>
-          <w:t>massa</w:t>
-        </w:r>
-        <w:proofErr w:type="spellEnd"/>
-        <w:r>
-          <w:t xml:space="preserve"> </w:t>
-        </w:r>
-        <w:proofErr w:type="spellStart"/>
-        <w:r>
-          <w:t>tincidunt</w:t>
-        </w:r>
-        <w:proofErr w:type="spellEnd"/>
-        <w:r>
-          <w:t xml:space="preserve"> dui </w:t>
-        </w:r>
-        <w:proofErr w:type="spellStart"/>
-        <w:r>
-          <w:t>ut.</w:t>
-        </w:r>
-        <w:proofErr w:type="spellEnd"/>
-        <w:r>
-          <w:t xml:space="preserve"> Tellus </w:t>
-        </w:r>
-        <w:proofErr w:type="spellStart"/>
-        <w:r>
-          <w:t>pellentesque</w:t>
-        </w:r>
-        <w:proofErr w:type="spellEnd"/>
-        <w:r>
-          <w:t xml:space="preserve"> </w:t>
-        </w:r>
-        <w:proofErr w:type="spellStart"/>
-        <w:r>
-          <w:t>eu</w:t>
-        </w:r>
-        <w:proofErr w:type="spellEnd"/>
-        <w:r>
-          <w:t xml:space="preserve"> </w:t>
-        </w:r>
-        <w:proofErr w:type="spellStart"/>
-        <w:r>
-          <w:t>tincidunt</w:t>
-        </w:r>
-        <w:proofErr w:type="spellEnd"/>
-        <w:r>
-          <w:t xml:space="preserve"> </w:t>
-        </w:r>
-        <w:proofErr w:type="spellStart"/>
-        <w:r>
-          <w:t>tortor</w:t>
-        </w:r>
-        <w:proofErr w:type="spellEnd"/>
-        <w:r>
-          <w:t xml:space="preserve"> </w:t>
-        </w:r>
-        <w:proofErr w:type="spellStart"/>
-        <w:r>
-          <w:t>aliquam</w:t>
-        </w:r>
-        <w:proofErr w:type="spellEnd"/>
-        <w:r>
-          <w:t xml:space="preserve"> </w:t>
-        </w:r>
-        <w:proofErr w:type="spellStart"/>
-        <w:r>
-          <w:t>nulla</w:t>
-        </w:r>
-        <w:proofErr w:type="spellEnd"/>
-        <w:r>
-          <w:t xml:space="preserve"> </w:t>
-        </w:r>
-        <w:proofErr w:type="spellStart"/>
-        <w:r>
-          <w:t>facilisi</w:t>
-        </w:r>
-        <w:proofErr w:type="spellEnd"/>
-        <w:r>
-          <w:t xml:space="preserve"> </w:t>
-        </w:r>
-        <w:proofErr w:type="spellStart"/>
-        <w:r>
-          <w:t>cras</w:t>
-        </w:r>
-        <w:proofErr w:type="spellEnd"/>
-        <w:r>
-          <w:t xml:space="preserve"> fermentum. </w:t>
-        </w:r>
-        <w:proofErr w:type="spellStart"/>
-        <w:r>
-          <w:t>Consectetur</w:t>
-        </w:r>
-        <w:proofErr w:type="spellEnd"/>
-        <w:r>
-          <w:t xml:space="preserve"> libero id </w:t>
-        </w:r>
-        <w:proofErr w:type="spellStart"/>
-        <w:r>
-          <w:t>faucibus</w:t>
-        </w:r>
-        <w:proofErr w:type="spellEnd"/>
-        <w:r>
-          <w:t xml:space="preserve"> </w:t>
-        </w:r>
-        <w:proofErr w:type="spellStart"/>
-        <w:r>
-          <w:t>nisl</w:t>
-        </w:r>
-        <w:proofErr w:type="spellEnd"/>
-        <w:r>
-          <w:t xml:space="preserve"> </w:t>
-        </w:r>
-        <w:proofErr w:type="spellStart"/>
-        <w:r>
-          <w:t>tincidunt</w:t>
-        </w:r>
-        <w:proofErr w:type="spellEnd"/>
-        <w:r>
-          <w:t xml:space="preserve"> </w:t>
-        </w:r>
-        <w:proofErr w:type="spellStart"/>
-        <w:r>
-          <w:t>eget</w:t>
-        </w:r>
-        <w:proofErr w:type="spellEnd"/>
-        <w:r>
-          <w:t xml:space="preserve"> </w:t>
-        </w:r>
-        <w:proofErr w:type="spellStart"/>
-        <w:r>
-          <w:t>nullam</w:t>
-        </w:r>
-        <w:proofErr w:type="spellEnd"/>
-        <w:r>
-          <w:t xml:space="preserve"> non. </w:t>
-        </w:r>
-        <w:proofErr w:type="spellStart"/>
-        <w:r>
-          <w:t>Venenatis</w:t>
-        </w:r>
-        <w:proofErr w:type="spellEnd"/>
-        <w:r>
-          <w:t xml:space="preserve"> </w:t>
-        </w:r>
-        <w:proofErr w:type="spellStart"/>
-        <w:r>
-          <w:t>lectus</w:t>
-        </w:r>
-        <w:proofErr w:type="spellEnd"/>
-        <w:r>
-          <w:t xml:space="preserve"> magna </w:t>
-        </w:r>
-        <w:proofErr w:type="spellStart"/>
-        <w:r>
-          <w:t>fringilla</w:t>
-        </w:r>
-        <w:proofErr w:type="spellEnd"/>
-        <w:r>
-          <w:t xml:space="preserve"> </w:t>
-        </w:r>
-        <w:proofErr w:type="spellStart"/>
-        <w:r>
-          <w:t>urna</w:t>
-        </w:r>
-        <w:proofErr w:type="spellEnd"/>
-        <w:r>
-          <w:t xml:space="preserve">. </w:t>
-        </w:r>
-        <w:proofErr w:type="spellStart"/>
-        <w:r>
-          <w:t>Commodo</w:t>
-        </w:r>
-        <w:proofErr w:type="spellEnd"/>
-        <w:r>
-          <w:t xml:space="preserve"> </w:t>
-        </w:r>
-        <w:proofErr w:type="spellStart"/>
-        <w:r>
-          <w:t>quis</w:t>
-        </w:r>
-        <w:proofErr w:type="spellEnd"/>
-        <w:r>
-          <w:t xml:space="preserve"> </w:t>
-        </w:r>
-        <w:proofErr w:type="spellStart"/>
-        <w:r>
-          <w:t>imperdiet</w:t>
-        </w:r>
-        <w:proofErr w:type="spellEnd"/>
-        <w:r>
-          <w:t xml:space="preserve"> </w:t>
-        </w:r>
-        <w:proofErr w:type="spellStart"/>
-        <w:r>
-          <w:t>massa</w:t>
-        </w:r>
-        <w:proofErr w:type="spellEnd"/>
-        <w:r>
-          <w:t xml:space="preserve"> </w:t>
-        </w:r>
-        <w:proofErr w:type="spellStart"/>
-        <w:r>
-          <w:t>tincidunt</w:t>
-        </w:r>
-        <w:proofErr w:type="spellEnd"/>
-        <w:r>
-          <w:t xml:space="preserve">. Cursus </w:t>
-        </w:r>
-        <w:proofErr w:type="spellStart"/>
-        <w:r>
-          <w:t>metus</w:t>
-        </w:r>
-        <w:proofErr w:type="spellEnd"/>
-        <w:r>
-          <w:t xml:space="preserve"> </w:t>
-        </w:r>
-        <w:proofErr w:type="spellStart"/>
-        <w:r>
-          <w:t>aliquam</w:t>
-        </w:r>
-        <w:proofErr w:type="spellEnd"/>
-        <w:r>
-          <w:t xml:space="preserve"> </w:t>
-        </w:r>
-        <w:proofErr w:type="spellStart"/>
-        <w:r>
-          <w:t>eleifend</w:t>
-        </w:r>
-        <w:proofErr w:type="spellEnd"/>
-        <w:r>
-          <w:t xml:space="preserve"> mi. </w:t>
-        </w:r>
-        <w:proofErr w:type="spellStart"/>
-        <w:r>
-          <w:t>Mauris</w:t>
-        </w:r>
-        <w:proofErr w:type="spellEnd"/>
-        <w:r>
-          <w:t xml:space="preserve"> cursus </w:t>
-        </w:r>
-        <w:proofErr w:type="spellStart"/>
-        <w:r>
-          <w:t>mattis</w:t>
-        </w:r>
-        <w:proofErr w:type="spellEnd"/>
-        <w:r>
-          <w:t xml:space="preserve"> </w:t>
-        </w:r>
-        <w:proofErr w:type="spellStart"/>
-        <w:r>
-          <w:t>molestie</w:t>
-        </w:r>
-        <w:proofErr w:type="spellEnd"/>
-        <w:r>
-          <w:t xml:space="preserve"> </w:t>
-        </w:r>
-        <w:proofErr w:type="gramStart"/>
-        <w:r>
-          <w:t>a</w:t>
-        </w:r>
-        <w:proofErr w:type="gramEnd"/>
-        <w:r>
-          <w:t xml:space="preserve"> </w:t>
-        </w:r>
-        <w:proofErr w:type="spellStart"/>
-        <w:r>
-          <w:t>iaculis</w:t>
-        </w:r>
-        <w:proofErr w:type="spellEnd"/>
-        <w:r>
-          <w:t xml:space="preserve"> at </w:t>
-        </w:r>
-        <w:proofErr w:type="spellStart"/>
-        <w:r>
-          <w:t>erat</w:t>
-        </w:r>
-        <w:proofErr w:type="spellEnd"/>
-        <w:r>
-          <w:t xml:space="preserve"> </w:t>
-        </w:r>
-        <w:proofErr w:type="spellStart"/>
-        <w:r>
-          <w:t>pellentesque</w:t>
-        </w:r>
-        <w:proofErr w:type="spellEnd"/>
-        <w:r>
-          <w:t xml:space="preserve"> </w:t>
-        </w:r>
-        <w:proofErr w:type="spellStart"/>
-        <w:r>
-          <w:t>adipiscing</w:t>
-        </w:r>
-        <w:proofErr w:type="spellEnd"/>
-        <w:r>
-          <w:t xml:space="preserve">. </w:t>
-        </w:r>
-        <w:proofErr w:type="spellStart"/>
-        <w:r>
-          <w:t>Hac</w:t>
-        </w:r>
-        <w:proofErr w:type="spellEnd"/>
-        <w:r>
-          <w:t xml:space="preserve"> </w:t>
-        </w:r>
-        <w:proofErr w:type="spellStart"/>
-        <w:r>
-          <w:t>habitasse</w:t>
-        </w:r>
-        <w:proofErr w:type="spellEnd"/>
-        <w:r>
-          <w:t xml:space="preserve"> </w:t>
-        </w:r>
-        <w:proofErr w:type="spellStart"/>
-        <w:r>
-          <w:t>platea</w:t>
-        </w:r>
-        <w:proofErr w:type="spellEnd"/>
-        <w:r>
-          <w:t xml:space="preserve"> </w:t>
-        </w:r>
-        <w:proofErr w:type="spellStart"/>
-        <w:r>
-          <w:t>dictumst</w:t>
-        </w:r>
-        <w:proofErr w:type="spellEnd"/>
-        <w:r>
-          <w:t xml:space="preserve"> vestibulum </w:t>
-        </w:r>
-        <w:proofErr w:type="spellStart"/>
-        <w:r>
-          <w:t>rhoncus</w:t>
-        </w:r>
-        <w:proofErr w:type="spellEnd"/>
-        <w:r>
-          <w:t xml:space="preserve"> est. Vel pharetra vel </w:t>
-        </w:r>
-        <w:proofErr w:type="spellStart"/>
-        <w:r>
-          <w:t>turpis</w:t>
-        </w:r>
-        <w:proofErr w:type="spellEnd"/>
-        <w:r>
-          <w:t xml:space="preserve"> </w:t>
-        </w:r>
-        <w:proofErr w:type="spellStart"/>
-        <w:r>
-          <w:t>nunc</w:t>
-        </w:r>
-        <w:proofErr w:type="spellEnd"/>
-        <w:r>
-          <w:t xml:space="preserve"> </w:t>
-        </w:r>
-        <w:proofErr w:type="spellStart"/>
-        <w:r>
-          <w:t>eget</w:t>
-        </w:r>
-        <w:proofErr w:type="spellEnd"/>
-        <w:r>
-          <w:t xml:space="preserve"> lorem dolor sed </w:t>
-        </w:r>
-        <w:proofErr w:type="spellStart"/>
-        <w:r>
-          <w:t>viverra</w:t>
-        </w:r>
-        <w:proofErr w:type="spellEnd"/>
-        <w:r>
-          <w:t xml:space="preserve">. Nunc </w:t>
-        </w:r>
-        <w:proofErr w:type="spellStart"/>
-        <w:r>
-          <w:t>faucibus</w:t>
-        </w:r>
-        <w:proofErr w:type="spellEnd"/>
-        <w:r>
-          <w:t xml:space="preserve"> a </w:t>
-        </w:r>
-        <w:proofErr w:type="spellStart"/>
-        <w:r>
-          <w:t>pellentesque</w:t>
-        </w:r>
-        <w:proofErr w:type="spellEnd"/>
-        <w:r>
-          <w:t xml:space="preserve"> sit </w:t>
-        </w:r>
-        <w:proofErr w:type="spellStart"/>
-        <w:r>
-          <w:t>amet</w:t>
-        </w:r>
-        <w:proofErr w:type="spellEnd"/>
-        <w:r>
-          <w:t xml:space="preserve">. </w:t>
-        </w:r>
-        <w:proofErr w:type="spellStart"/>
-        <w:r>
-          <w:t>Enim</w:t>
-        </w:r>
-        <w:proofErr w:type="spellEnd"/>
-        <w:r>
-          <w:t xml:space="preserve"> sed </w:t>
-        </w:r>
-        <w:proofErr w:type="spellStart"/>
-        <w:r>
-          <w:t>faucibus</w:t>
-        </w:r>
-        <w:proofErr w:type="spellEnd"/>
-        <w:r>
-          <w:t xml:space="preserve"> </w:t>
-        </w:r>
-        <w:proofErr w:type="spellStart"/>
-        <w:r>
-          <w:t>turpis</w:t>
-        </w:r>
-        <w:proofErr w:type="spellEnd"/>
-        <w:r>
-          <w:t xml:space="preserve"> in. </w:t>
-        </w:r>
-        <w:proofErr w:type="spellStart"/>
-        <w:r>
-          <w:t>Viverra</w:t>
-        </w:r>
-        <w:proofErr w:type="spellEnd"/>
-        <w:r>
-          <w:t xml:space="preserve"> </w:t>
-        </w:r>
-        <w:proofErr w:type="spellStart"/>
-        <w:r>
-          <w:t>suspendisse</w:t>
-        </w:r>
-        <w:proofErr w:type="spellEnd"/>
-        <w:r>
-          <w:t xml:space="preserve"> </w:t>
-        </w:r>
-        <w:proofErr w:type="spellStart"/>
-        <w:r>
-          <w:t>potenti</w:t>
-        </w:r>
-        <w:proofErr w:type="spellEnd"/>
-        <w:r>
-          <w:t xml:space="preserve"> </w:t>
-        </w:r>
-        <w:proofErr w:type="spellStart"/>
-        <w:r>
-          <w:t>nullam</w:t>
-        </w:r>
-        <w:proofErr w:type="spellEnd"/>
-        <w:r>
-          <w:t xml:space="preserve"> ac </w:t>
-        </w:r>
-        <w:proofErr w:type="spellStart"/>
-        <w:r>
-          <w:t>tortor</w:t>
-        </w:r>
-        <w:proofErr w:type="spellEnd"/>
-        <w:r>
-          <w:t xml:space="preserve"> vitae </w:t>
-        </w:r>
-        <w:proofErr w:type="spellStart"/>
-        <w:r>
-          <w:t>purus</w:t>
-        </w:r>
-        <w:proofErr w:type="spellEnd"/>
-        <w:r>
-          <w:t xml:space="preserve"> </w:t>
-        </w:r>
-        <w:proofErr w:type="spellStart"/>
-        <w:r>
-          <w:t>faucibus</w:t>
-        </w:r>
-        <w:proofErr w:type="spellEnd"/>
-        <w:r>
-          <w:t xml:space="preserve">. </w:t>
-        </w:r>
-        <w:proofErr w:type="spellStart"/>
-        <w:r>
-          <w:t>Orci</w:t>
-        </w:r>
-        <w:proofErr w:type="spellEnd"/>
-        <w:r>
-          <w:t xml:space="preserve"> </w:t>
-        </w:r>
-        <w:proofErr w:type="spellStart"/>
-        <w:r>
-          <w:t>sagittis</w:t>
-        </w:r>
-        <w:proofErr w:type="spellEnd"/>
-        <w:r>
-          <w:t xml:space="preserve"> </w:t>
-        </w:r>
-        <w:proofErr w:type="spellStart"/>
-        <w:r>
-          <w:t>eu</w:t>
-        </w:r>
-        <w:proofErr w:type="spellEnd"/>
-        <w:r>
-          <w:t xml:space="preserve"> </w:t>
-        </w:r>
-        <w:proofErr w:type="spellStart"/>
-        <w:r>
-          <w:t>volutpat</w:t>
-        </w:r>
-        <w:proofErr w:type="spellEnd"/>
-        <w:r>
-          <w:t xml:space="preserve"> </w:t>
-        </w:r>
-        <w:proofErr w:type="spellStart"/>
-        <w:r>
-          <w:t>odio</w:t>
-        </w:r>
-        <w:proofErr w:type="spellEnd"/>
-        <w:r>
-          <w:t xml:space="preserve"> </w:t>
-        </w:r>
-        <w:proofErr w:type="spellStart"/>
-        <w:r>
-          <w:t>facilisis</w:t>
-        </w:r>
-        <w:proofErr w:type="spellEnd"/>
-        <w:r>
-          <w:t>.</w:t>
-        </w:r>
       </w:p>
       <w:sectPr>
         <w:pgSz w:w="12240" w:h="15840"/>

</xml_diff>